<commit_message>
finalizer attack and try with resources part
</commit_message>
<xml_diff>
--- a/effective_java/effective_java.docx
+++ b/effective_java/effective_java.docx
@@ -200,79 +200,7 @@
           <w:spacing w:val="-1"/>
           <w:shd w:val="clear" w:color="auto" w:fill="FFFFFF"/>
         </w:rPr>
-        <w:t xml:space="preserve">The </w:t>
-      </w:r>
-      <w:proofErr w:type="spellStart"/>
-      <w:r>
-        <w:rPr>
-          <w:rFonts w:cstheme="minorHAnsi"/>
-          <w:i/>
-          <w:iCs/>
-          <w:color w:val="242424"/>
-          <w:spacing w:val="-1"/>
-          <w:shd w:val="clear" w:color="auto" w:fill="FFFFFF"/>
-        </w:rPr>
-        <w:t>Boolean.valueOf</w:t>
-      </w:r>
-      <w:proofErr w:type="spellEnd"/>
-      <w:r>
-        <w:rPr>
-          <w:rFonts w:cstheme="minorHAnsi"/>
-          <w:i/>
-          <w:iCs/>
-          <w:color w:val="242424"/>
-          <w:spacing w:val="-1"/>
-          <w:shd w:val="clear" w:color="auto" w:fill="FFFFFF"/>
-        </w:rPr>
-        <w:t>(</w:t>
-      </w:r>
-      <w:proofErr w:type="spellStart"/>
-      <w:r>
-        <w:rPr>
-          <w:rFonts w:cstheme="minorHAnsi"/>
-          <w:i/>
-          <w:iCs/>
-          <w:color w:val="242424"/>
-          <w:spacing w:val="-1"/>
-          <w:shd w:val="clear" w:color="auto" w:fill="FFFFFF"/>
-        </w:rPr>
-        <w:t>boolean</w:t>
-      </w:r>
-      <w:proofErr w:type="spellEnd"/>
-      <w:r>
-        <w:rPr>
-          <w:rFonts w:cstheme="minorHAnsi"/>
-          <w:i/>
-          <w:iCs/>
-          <w:color w:val="242424"/>
-          <w:spacing w:val="-1"/>
-          <w:shd w:val="clear" w:color="auto" w:fill="FFFFFF"/>
-        </w:rPr>
-        <w:t xml:space="preserve">) method illustrates this technique: it never creates an object. This technique is </w:t>
-      </w:r>
-      <w:proofErr w:type="gramStart"/>
-      <w:r>
-        <w:rPr>
-          <w:rFonts w:cstheme="minorHAnsi"/>
-          <w:i/>
-          <w:iCs/>
-          <w:color w:val="242424"/>
-          <w:spacing w:val="-1"/>
-          <w:shd w:val="clear" w:color="auto" w:fill="FFFFFF"/>
-        </w:rPr>
-        <w:t>similar to</w:t>
-      </w:r>
-      <w:proofErr w:type="gramEnd"/>
-      <w:r>
-        <w:rPr>
-          <w:rFonts w:cstheme="minorHAnsi"/>
-          <w:i/>
-          <w:iCs/>
-          <w:color w:val="242424"/>
-          <w:spacing w:val="-1"/>
-          <w:shd w:val="clear" w:color="auto" w:fill="FFFFFF"/>
-        </w:rPr>
-        <w:t xml:space="preserve"> the Flyweight pattern</w:t>
+        <w:t>The Boolean.valueOf(boolean) method illustrates this technique: it never creates an object. This technique is similar to the Flyweight pattern</w:t>
       </w:r>
       <w:r>
         <w:rPr>
@@ -476,163 +404,7 @@
           <w:kern w:val="0"/>
           <w14:ligatures w14:val="none"/>
         </w:rPr>
-        <w:t xml:space="preserve">The </w:t>
-      </w:r>
-      <w:proofErr w:type="spellStart"/>
-      <w:r>
-        <w:rPr>
-          <w:rFonts w:eastAsia="Times New Roman" w:cstheme="minorHAnsi"/>
-          <w:i/>
-          <w:iCs/>
-          <w:color w:val="242424"/>
-          <w:spacing w:val="-1"/>
-          <w:kern w:val="0"/>
-          <w14:ligatures w14:val="none"/>
-        </w:rPr>
-        <w:t>EnumSet</w:t>
-      </w:r>
-      <w:proofErr w:type="spellEnd"/>
-      <w:r>
-        <w:rPr>
-          <w:rFonts w:eastAsia="Times New Roman" w:cstheme="minorHAnsi"/>
-          <w:i/>
-          <w:iCs/>
-          <w:color w:val="242424"/>
-          <w:spacing w:val="-1"/>
-          <w:kern w:val="0"/>
-          <w14:ligatures w14:val="none"/>
-        </w:rPr>
-        <w:t xml:space="preserve"> class has no public constructors, only static factories. In the OpenJDK implementation, they return an instance of one of two subclasses, depending on the size of the underlying </w:t>
-      </w:r>
-      <w:proofErr w:type="spellStart"/>
-      <w:r>
-        <w:rPr>
-          <w:rFonts w:eastAsia="Times New Roman" w:cstheme="minorHAnsi"/>
-          <w:i/>
-          <w:iCs/>
-          <w:color w:val="242424"/>
-          <w:spacing w:val="-1"/>
-          <w:kern w:val="0"/>
-          <w14:ligatures w14:val="none"/>
-        </w:rPr>
-        <w:t>enum</w:t>
-      </w:r>
-      <w:proofErr w:type="spellEnd"/>
-      <w:r>
-        <w:rPr>
-          <w:rFonts w:eastAsia="Times New Roman" w:cstheme="minorHAnsi"/>
-          <w:i/>
-          <w:iCs/>
-          <w:color w:val="242424"/>
-          <w:spacing w:val="-1"/>
-          <w:kern w:val="0"/>
-          <w14:ligatures w14:val="none"/>
-        </w:rPr>
-        <w:t xml:space="preserve"> type: if it has sixty-four or fewer elements, as most </w:t>
-      </w:r>
-      <w:proofErr w:type="spellStart"/>
-      <w:r>
-        <w:rPr>
-          <w:rFonts w:eastAsia="Times New Roman" w:cstheme="minorHAnsi"/>
-          <w:i/>
-          <w:iCs/>
-          <w:color w:val="242424"/>
-          <w:spacing w:val="-1"/>
-          <w:kern w:val="0"/>
-          <w14:ligatures w14:val="none"/>
-        </w:rPr>
-        <w:t>enum</w:t>
-      </w:r>
-      <w:proofErr w:type="spellEnd"/>
-      <w:r>
-        <w:rPr>
-          <w:rFonts w:eastAsia="Times New Roman" w:cstheme="minorHAnsi"/>
-          <w:i/>
-          <w:iCs/>
-          <w:color w:val="242424"/>
-          <w:spacing w:val="-1"/>
-          <w:kern w:val="0"/>
-          <w14:ligatures w14:val="none"/>
-        </w:rPr>
-        <w:t xml:space="preserve"> types do, the static factories return a </w:t>
-      </w:r>
-      <w:proofErr w:type="spellStart"/>
-      <w:r>
-        <w:rPr>
-          <w:rFonts w:eastAsia="Times New Roman" w:cstheme="minorHAnsi"/>
-          <w:i/>
-          <w:iCs/>
-          <w:color w:val="242424"/>
-          <w:spacing w:val="-1"/>
-          <w:kern w:val="0"/>
-          <w14:ligatures w14:val="none"/>
-        </w:rPr>
-        <w:t>RegularEnumSet</w:t>
-      </w:r>
-      <w:proofErr w:type="spellEnd"/>
-      <w:r>
-        <w:rPr>
-          <w:rFonts w:eastAsia="Times New Roman" w:cstheme="minorHAnsi"/>
-          <w:i/>
-          <w:iCs/>
-          <w:color w:val="242424"/>
-          <w:spacing w:val="-1"/>
-          <w:kern w:val="0"/>
-          <w14:ligatures w14:val="none"/>
-        </w:rPr>
-        <w:t xml:space="preserve"> instance, which is backed by a single long; if the </w:t>
-      </w:r>
-      <w:proofErr w:type="spellStart"/>
-      <w:r>
-        <w:rPr>
-          <w:rFonts w:eastAsia="Times New Roman" w:cstheme="minorHAnsi"/>
-          <w:i/>
-          <w:iCs/>
-          <w:color w:val="242424"/>
-          <w:spacing w:val="-1"/>
-          <w:kern w:val="0"/>
-          <w14:ligatures w14:val="none"/>
-        </w:rPr>
-        <w:t>enum</w:t>
-      </w:r>
-      <w:proofErr w:type="spellEnd"/>
-      <w:r>
-        <w:rPr>
-          <w:rFonts w:eastAsia="Times New Roman" w:cstheme="minorHAnsi"/>
-          <w:i/>
-          <w:iCs/>
-          <w:color w:val="242424"/>
-          <w:spacing w:val="-1"/>
-          <w:kern w:val="0"/>
-          <w14:ligatures w14:val="none"/>
-        </w:rPr>
-        <w:t xml:space="preserve"> type has sixty-five or more elements, the factories return a </w:t>
-      </w:r>
-      <w:proofErr w:type="spellStart"/>
-      <w:r>
-        <w:rPr>
-          <w:rFonts w:eastAsia="Times New Roman" w:cstheme="minorHAnsi"/>
-          <w:i/>
-          <w:iCs/>
-          <w:color w:val="242424"/>
-          <w:spacing w:val="-1"/>
-          <w:kern w:val="0"/>
-          <w14:ligatures w14:val="none"/>
-        </w:rPr>
-        <w:t>JumboEnumSet</w:t>
-      </w:r>
-      <w:proofErr w:type="spellEnd"/>
-      <w:r>
-        <w:rPr>
-          <w:rFonts w:eastAsia="Times New Roman" w:cstheme="minorHAnsi"/>
-          <w:i/>
-          <w:iCs/>
-          <w:color w:val="242424"/>
-          <w:spacing w:val="-1"/>
-          <w:kern w:val="0"/>
-          <w14:ligatures w14:val="none"/>
-        </w:rPr>
-        <w:t xml:space="preserve"> instance, backed by a long array.</w:t>
+        <w:t>The EnumSet class has no public constructors, only static factories. In the OpenJDK implementation, they return an instance of one of two subclasses, depending on the size of the underlying enum type: if it has sixty-four or fewer elements, as most enum types do, the static factories return a RegularEnumSet instance, which is backed by a single long; if the enum type has sixty-five or more elements, the factories return a JumboEnumSet instance, backed by a long array.</w:t>
       </w:r>
     </w:p>
     <w:p>
@@ -738,10 +510,15 @@
           <w:kern w:val="0"/>
           <w14:ligatures w14:val="none"/>
         </w:rPr>
-        <w:t xml:space="preserve">loaded </w:t>
-      </w:r>
-      <w:proofErr w:type="gramStart"/>
-      <w:r>
+        <w:t>loaded dynamically</w:t>
+      </w:r>
+    </w:p>
+    <w:p>
+      <w:pPr>
+        <w:pStyle w:val="ListParagraph"/>
+        <w:shd w:val="clear" w:color="auto" w:fill="FFFFFF"/>
+        <w:spacing w:before="206" w:after="0" w:line="240" w:lineRule="auto"/>
+        <w:jc w:val="both"/>
         <w:rPr>
           <w:rFonts w:eastAsia="Times New Roman" w:cstheme="minorHAnsi"/>
           <w:i/>
@@ -751,16 +528,8 @@
           <w:kern w:val="0"/>
           <w14:ligatures w14:val="none"/>
         </w:rPr>
-        <w:t>dynamically</w:t>
-      </w:r>
-      <w:proofErr w:type="gramEnd"/>
-    </w:p>
-    <w:p>
-      <w:pPr>
-        <w:pStyle w:val="ListParagraph"/>
-        <w:shd w:val="clear" w:color="auto" w:fill="FFFFFF"/>
-        <w:spacing w:before="206" w:after="0" w:line="240" w:lineRule="auto"/>
-        <w:jc w:val="both"/>
+      </w:pPr>
+      <w:r>
         <w:rPr>
           <w:rFonts w:eastAsia="Times New Roman" w:cstheme="minorHAnsi"/>
           <w:i/>
@@ -770,7 +539,8 @@
           <w:kern w:val="0"/>
           <w14:ligatures w14:val="none"/>
         </w:rPr>
-      </w:pPr>
+        <w:t>Like JDBC</w:t>
+      </w:r>
       <w:r>
         <w:rPr>
           <w:rFonts w:eastAsia="Times New Roman" w:cstheme="minorHAnsi"/>
@@ -781,7 +551,7 @@
           <w:kern w:val="0"/>
           <w14:ligatures w14:val="none"/>
         </w:rPr>
-        <w:t>Like JDBC</w:t>
+        <w:t xml:space="preserve"> API </w:t>
       </w:r>
       <w:r>
         <w:rPr>
@@ -793,7 +563,7 @@
           <w:kern w:val="0"/>
           <w14:ligatures w14:val="none"/>
         </w:rPr>
-        <w:t xml:space="preserve"> API </w:t>
+        <w:t>service provider</w:t>
       </w:r>
       <w:r>
         <w:rPr>
@@ -805,45 +575,7 @@
           <w:kern w:val="0"/>
           <w14:ligatures w14:val="none"/>
         </w:rPr>
-        <w:t>service provider</w:t>
-      </w:r>
-      <w:r>
-        <w:rPr>
-          <w:rFonts w:eastAsia="Times New Roman" w:cstheme="minorHAnsi"/>
-          <w:i/>
-          <w:iCs/>
-          <w:color w:val="242424"/>
-          <w:spacing w:val="-1"/>
-          <w:kern w:val="0"/>
-          <w14:ligatures w14:val="none"/>
-        </w:rPr>
-        <w:t xml:space="preserve">, decouples </w:t>
-      </w:r>
-      <w:proofErr w:type="gramStart"/>
-      <w:r>
-        <w:rPr>
-          <w:rFonts w:eastAsia="Times New Roman" w:cstheme="minorHAnsi"/>
-          <w:i/>
-          <w:iCs/>
-          <w:color w:val="242424"/>
-          <w:spacing w:val="-1"/>
-          <w:kern w:val="0"/>
-          <w14:ligatures w14:val="none"/>
-        </w:rPr>
-        <w:t>implementation</w:t>
-      </w:r>
-      <w:proofErr w:type="gramEnd"/>
-      <w:r>
-        <w:rPr>
-          <w:rFonts w:eastAsia="Times New Roman" w:cstheme="minorHAnsi"/>
-          <w:i/>
-          <w:iCs/>
-          <w:color w:val="242424"/>
-          <w:spacing w:val="-1"/>
-          <w:kern w:val="0"/>
-          <w14:ligatures w14:val="none"/>
-        </w:rPr>
-        <w:t xml:space="preserve"> </w:t>
+        <w:t xml:space="preserve">, decouples implementation </w:t>
       </w:r>
     </w:p>
     <w:p>
@@ -908,24 +640,8 @@
           <w:szCs w:val="24"/>
           <w14:ligatures w14:val="none"/>
         </w:rPr>
-        <w:t xml:space="preserve">Classes without public or protected constructors can be </w:t>
-      </w:r>
-      <w:proofErr w:type="gramStart"/>
-      <w:r>
-        <w:rPr>
-          <w:rFonts w:eastAsia="Times New Roman" w:cstheme="minorHAnsi"/>
-          <w:b/>
-          <w:bCs/>
-          <w:color w:val="242424"/>
-          <w:spacing w:val="-1"/>
-          <w:kern w:val="0"/>
-          <w:sz w:val="24"/>
-          <w:szCs w:val="24"/>
-          <w14:ligatures w14:val="none"/>
-        </w:rPr>
-        <w:t>subclassed</w:t>
-      </w:r>
-      <w:proofErr w:type="gramEnd"/>
+        <w:t>Classes without public or protected constructors can be subclassed</w:t>
+      </w:r>
     </w:p>
     <w:p>
       <w:pPr>
@@ -1034,29 +750,7 @@
           <w:color w:val="242424"/>
           <w:sz w:val="24"/>
         </w:rPr>
-        <w:t xml:space="preserve">static factory methods </w:t>
-      </w:r>
-      <w:proofErr w:type="gramStart"/>
-      <w:r>
-        <w:rPr>
-          <w:rFonts w:cstheme="minorHAnsi"/>
-          <w:b/>
-          <w:bCs/>
-          <w:color w:val="242424"/>
-          <w:sz w:val="24"/>
-        </w:rPr>
-        <w:t>is</w:t>
-      </w:r>
-      <w:proofErr w:type="gramEnd"/>
-      <w:r>
-        <w:rPr>
-          <w:rFonts w:cstheme="minorHAnsi"/>
-          <w:b/>
-          <w:bCs/>
-          <w:color w:val="242424"/>
-          <w:sz w:val="24"/>
-        </w:rPr>
-        <w:t xml:space="preserve"> that they are hard for programmers to find.</w:t>
+        <w:t>static factory methods is that they are hard for programmers to find.</w:t>
       </w:r>
     </w:p>
     <w:p>
@@ -1083,63 +777,36 @@
           <w:szCs w:val="32"/>
           <w14:ligatures w14:val="none"/>
         </w:rPr>
-        <w:t xml:space="preserve">Item 2. Consider using a builder when faced with many constructor </w:t>
-      </w:r>
-      <w:proofErr w:type="gramStart"/>
-      <w:r>
-        <w:rPr>
-          <w:rFonts w:eastAsia="Times New Roman" w:cstheme="minorHAnsi"/>
-          <w:color w:val="242424"/>
-          <w:spacing w:val="-1"/>
-          <w:kern w:val="0"/>
-          <w:sz w:val="32"/>
-          <w:szCs w:val="32"/>
-          <w14:ligatures w14:val="none"/>
-        </w:rPr>
-        <w:t>params</w:t>
-      </w:r>
-      <w:proofErr w:type="gramEnd"/>
-    </w:p>
-    <w:p>
-      <w:pPr>
-        <w:shd w:val="clear" w:color="auto" w:fill="FFFFFF"/>
-        <w:spacing w:before="206" w:after="0" w:line="240" w:lineRule="auto"/>
-        <w:rPr>
-          <w:rFonts w:eastAsia="Times New Roman" w:cstheme="minorHAnsi"/>
-          <w:color w:val="242424"/>
-          <w:spacing w:val="-1"/>
-          <w:kern w:val="0"/>
-          <w:sz w:val="24"/>
-          <w:szCs w:val="24"/>
-          <w14:ligatures w14:val="none"/>
-        </w:rPr>
-      </w:pPr>
-      <w:r>
-        <w:rPr>
-          <w:rFonts w:eastAsia="Times New Roman" w:cstheme="minorHAnsi"/>
-          <w:color w:val="242424"/>
-          <w:spacing w:val="-1"/>
-          <w:kern w:val="0"/>
-          <w:sz w:val="24"/>
-          <w:szCs w:val="24"/>
-          <w14:ligatures w14:val="none"/>
-        </w:rPr>
-        <w:t xml:space="preserve">Case: class has a lot of properties some of them are optional, like for ex. </w:t>
-      </w:r>
-      <w:proofErr w:type="spellStart"/>
-      <w:r>
-        <w:rPr>
-          <w:rFonts w:eastAsia="Times New Roman" w:cstheme="minorHAnsi"/>
-          <w:color w:val="242424"/>
-          <w:spacing w:val="-1"/>
-          <w:kern w:val="0"/>
-          <w:sz w:val="24"/>
-          <w:szCs w:val="24"/>
-          <w14:ligatures w14:val="none"/>
-        </w:rPr>
-        <w:t>NutritionFacts</w:t>
-      </w:r>
-      <w:proofErr w:type="spellEnd"/>
+        <w:t>Item 2. Consider using a builder when faced with many constructor params</w:t>
+      </w:r>
+    </w:p>
+    <w:p>
+      <w:pPr>
+        <w:shd w:val="clear" w:color="auto" w:fill="FFFFFF"/>
+        <w:spacing w:before="206" w:after="0" w:line="240" w:lineRule="auto"/>
+        <w:rPr>
+          <w:rFonts w:eastAsia="Times New Roman" w:cstheme="minorHAnsi"/>
+          <w:color w:val="242424"/>
+          <w:spacing w:val="-1"/>
+          <w:kern w:val="0"/>
+          <w:sz w:val="24"/>
+          <w:szCs w:val="24"/>
+          <w14:ligatures w14:val="none"/>
+        </w:rPr>
+      </w:pPr>
+      <w:r>
+        <w:rPr>
+          <w:rFonts w:eastAsia="Times New Roman" w:cstheme="minorHAnsi"/>
+          <w:color w:val="242424"/>
+          <w:spacing w:val="-1"/>
+          <w:kern w:val="0"/>
+          <w:sz w:val="24"/>
+          <w:szCs w:val="24"/>
+          <w14:ligatures w14:val="none"/>
+        </w:rPr>
+        <w:lastRenderedPageBreak/>
+        <w:t>Case: class has a lot of properties some of them are optional, like for ex. NutritionFacts</w:t>
+      </w:r>
     </w:p>
     <w:p>
       <w:pPr>
@@ -1172,7 +839,6 @@
           <w:szCs w:val="24"/>
           <w14:ligatures w14:val="none"/>
         </w:rPr>
-        <w:lastRenderedPageBreak/>
         <w:t>Telescoping constructor pattern</w:t>
       </w:r>
       <w:r>
@@ -1185,33 +851,7 @@
           <w:szCs w:val="24"/>
           <w14:ligatures w14:val="none"/>
         </w:rPr>
-        <w:t xml:space="preserve"> suggests </w:t>
-      </w:r>
-      <w:proofErr w:type="gramStart"/>
-      <w:r>
-        <w:rPr>
-          <w:rFonts w:eastAsia="Times New Roman" w:cstheme="minorHAnsi"/>
-          <w:color w:val="242424"/>
-          <w:spacing w:val="-1"/>
-          <w:kern w:val="0"/>
-          <w:sz w:val="24"/>
-          <w:szCs w:val="24"/>
-          <w14:ligatures w14:val="none"/>
-        </w:rPr>
-        <w:t>to have</w:t>
-      </w:r>
-      <w:proofErr w:type="gramEnd"/>
-      <w:r>
-        <w:rPr>
-          <w:rFonts w:eastAsia="Times New Roman" w:cstheme="minorHAnsi"/>
-          <w:color w:val="242424"/>
-          <w:spacing w:val="-1"/>
-          <w:kern w:val="0"/>
-          <w:sz w:val="24"/>
-          <w:szCs w:val="24"/>
-          <w14:ligatures w14:val="none"/>
-        </w:rPr>
-        <w:t xml:space="preserve"> a lot of overloaded constructors</w:t>
+        <w:t xml:space="preserve"> suggests to have a lot of overloaded constructors</w:t>
       </w:r>
     </w:p>
     <w:p>
@@ -1285,22 +925,8 @@
           <w:szCs w:val="24"/>
           <w14:ligatures w14:val="none"/>
         </w:rPr>
-        <w:t xml:space="preserve"> proposes to use setters in that case, but it's not thread-safe and may have inconsistent behavior partway through the constructor, it rejects immutability, although it looks </w:t>
-      </w:r>
-      <w:proofErr w:type="gramStart"/>
-      <w:r>
-        <w:rPr>
-          <w:rFonts w:eastAsia="Times New Roman" w:cstheme="minorHAnsi"/>
-          <w:color w:val="242424"/>
-          <w:spacing w:val="-1"/>
-          <w:kern w:val="0"/>
-          <w:sz w:val="24"/>
-          <w:szCs w:val="24"/>
-          <w14:ligatures w14:val="none"/>
-        </w:rPr>
-        <w:t>clean</w:t>
-      </w:r>
-      <w:proofErr w:type="gramEnd"/>
+        <w:t xml:space="preserve"> proposes to use setters in that case, but it's not thread-safe and may have inconsistent behavior partway through the constructor, it rejects immutability, although it looks clean</w:t>
+      </w:r>
     </w:p>
     <w:p>
       <w:pPr>
@@ -1321,7 +947,6 @@
           <w14:ligatures w14:val="none"/>
         </w:rPr>
       </w:pPr>
-      <w:proofErr w:type="gramStart"/>
       <w:r>
         <w:rPr>
           <w:rFonts w:eastAsia="Times New Roman" w:cstheme="minorHAnsi"/>
@@ -1346,46 +971,7 @@
           <w:szCs w:val="24"/>
           <w14:ligatures w14:val="none"/>
         </w:rPr>
-        <w:t>,</w:t>
-      </w:r>
-      <w:proofErr w:type="gramEnd"/>
-      <w:r>
-        <w:rPr>
-          <w:rFonts w:eastAsia="Times New Roman" w:cstheme="minorHAnsi"/>
-          <w:color w:val="242424"/>
-          <w:spacing w:val="-1"/>
-          <w:kern w:val="0"/>
-          <w:sz w:val="24"/>
-          <w:szCs w:val="24"/>
-          <w14:ligatures w14:val="none"/>
-        </w:rPr>
-        <w:t xml:space="preserve"> allows us to have a nice and clean code, with its safety, good for classes which have multiple </w:t>
-      </w:r>
-      <w:proofErr w:type="spellStart"/>
-      <w:r>
-        <w:rPr>
-          <w:rFonts w:eastAsia="Times New Roman" w:cstheme="minorHAnsi"/>
-          <w:color w:val="242424"/>
-          <w:spacing w:val="-1"/>
-          <w:kern w:val="0"/>
-          <w:sz w:val="24"/>
-          <w:szCs w:val="24"/>
-          <w14:ligatures w14:val="none"/>
-        </w:rPr>
-        <w:t>varargs</w:t>
-      </w:r>
-      <w:proofErr w:type="spellEnd"/>
-      <w:r>
-        <w:rPr>
-          <w:rFonts w:eastAsia="Times New Roman" w:cstheme="minorHAnsi"/>
-          <w:color w:val="242424"/>
-          <w:spacing w:val="-1"/>
-          <w:kern w:val="0"/>
-          <w:sz w:val="24"/>
-          <w:szCs w:val="24"/>
-          <w14:ligatures w14:val="none"/>
-        </w:rPr>
-        <w:t xml:space="preserve">, also can aggregate the params passed into multiple calls. </w:t>
+        <w:t xml:space="preserve">, allows us to have a nice and clean code, with its safety, good for classes which have multiple varargs, also can aggregate the params passed into multiple calls. </w:t>
       </w:r>
     </w:p>
     <w:p>
@@ -1413,22 +999,8 @@
           <w:szCs w:val="24"/>
           <w14:ligatures w14:val="none"/>
         </w:rPr>
-        <w:t xml:space="preserve">But in performance-critical situations, it can take some time to create the builder, every class should have its own </w:t>
-      </w:r>
-      <w:proofErr w:type="gramStart"/>
-      <w:r>
-        <w:rPr>
-          <w:rFonts w:eastAsia="Times New Roman" w:cstheme="minorHAnsi"/>
-          <w:color w:val="242424"/>
-          <w:spacing w:val="-1"/>
-          <w:kern w:val="0"/>
-          <w:sz w:val="24"/>
-          <w:szCs w:val="24"/>
-          <w14:ligatures w14:val="none"/>
-        </w:rPr>
-        <w:t>builder</w:t>
-      </w:r>
-      <w:proofErr w:type="gramEnd"/>
+        <w:t>But in performance-critical situations, it can take some time to create the builder, every class should have its own builder</w:t>
+      </w:r>
     </w:p>
     <w:p>
       <w:pPr>
@@ -1514,22 +1086,8 @@
           <w:szCs w:val="24"/>
           <w14:ligatures w14:val="none"/>
         </w:rPr>
-        <w:t xml:space="preserve">subclass returns type of </w:t>
-      </w:r>
-      <w:proofErr w:type="gramStart"/>
-      <w:r>
-        <w:rPr>
-          <w:rFonts w:eastAsia="Times New Roman" w:cstheme="minorHAnsi"/>
-          <w:color w:val="242424"/>
-          <w:spacing w:val="-1"/>
-          <w:kern w:val="0"/>
-          <w:sz w:val="24"/>
-          <w:szCs w:val="24"/>
-          <w14:ligatures w14:val="none"/>
-        </w:rPr>
-        <w:t>subclass</w:t>
-      </w:r>
-      <w:proofErr w:type="gramEnd"/>
+        <w:t>subclass returns type of subclass</w:t>
+      </w:r>
     </w:p>
     <w:p>
       <w:pPr>
@@ -1570,125 +1128,71 @@
           <w:szCs w:val="32"/>
           <w14:ligatures w14:val="none"/>
         </w:rPr>
-        <w:t xml:space="preserve">Item 3. Enforce the singleton prop with a private constructor or an </w:t>
-      </w:r>
-      <w:proofErr w:type="spellStart"/>
-      <w:r>
-        <w:rPr>
-          <w:rFonts w:eastAsia="Times New Roman" w:cstheme="minorHAnsi"/>
-          <w:color w:val="242424"/>
-          <w:spacing w:val="-1"/>
-          <w:kern w:val="0"/>
-          <w:sz w:val="32"/>
-          <w:szCs w:val="32"/>
-          <w14:ligatures w14:val="none"/>
-        </w:rPr>
-        <w:t>enum</w:t>
-      </w:r>
-      <w:proofErr w:type="spellEnd"/>
-      <w:r>
-        <w:rPr>
-          <w:rFonts w:eastAsia="Times New Roman" w:cstheme="minorHAnsi"/>
-          <w:color w:val="242424"/>
-          <w:spacing w:val="-1"/>
-          <w:kern w:val="0"/>
-          <w:sz w:val="32"/>
-          <w:szCs w:val="32"/>
+        <w:t>Item 3. Enforce the singleton prop with a private constructor or an enum type</w:t>
+      </w:r>
+    </w:p>
+    <w:p>
+      <w:pPr>
+        <w:shd w:val="clear" w:color="auto" w:fill="FFFFFF"/>
+        <w:spacing w:before="206" w:after="0" w:line="240" w:lineRule="auto"/>
+        <w:rPr>
+          <w:rFonts w:eastAsia="Times New Roman" w:cstheme="minorHAnsi"/>
+          <w:color w:val="242424"/>
+          <w:spacing w:val="-1"/>
+          <w:kern w:val="0"/>
+          <w:sz w:val="24"/>
+          <w:szCs w:val="24"/>
+          <w14:ligatures w14:val="none"/>
+        </w:rPr>
+      </w:pPr>
+      <w:r>
+        <w:rPr>
+          <w:rFonts w:eastAsia="Times New Roman" w:cstheme="minorHAnsi"/>
+          <w:color w:val="242424"/>
+          <w:spacing w:val="-1"/>
+          <w:kern w:val="0"/>
+          <w:sz w:val="24"/>
+          <w:szCs w:val="24"/>
+          <w14:ligatures w14:val="none"/>
+        </w:rPr>
+        <w:t>The class</w:t>
+      </w:r>
+      <w:r>
+        <w:rPr>
+          <w:rFonts w:eastAsia="Times New Roman" w:cstheme="minorHAnsi"/>
+          <w:color w:val="242424"/>
+          <w:spacing w:val="-1"/>
+          <w:kern w:val="0"/>
+          <w:sz w:val="24"/>
+          <w:szCs w:val="24"/>
+          <w14:ligatures w14:val="none"/>
+        </w:rPr>
+        <w:t xml:space="preserve"> which is instantiated only once</w:t>
+      </w:r>
+      <w:r>
+        <w:rPr>
+          <w:rFonts w:eastAsia="Times New Roman" w:cstheme="minorHAnsi"/>
+          <w:color w:val="242424"/>
+          <w:spacing w:val="-1"/>
+          <w:kern w:val="0"/>
+          <w:sz w:val="24"/>
+          <w:szCs w:val="24"/>
           <w14:ligatures w14:val="none"/>
         </w:rPr>
         <w:t xml:space="preserve"> </w:t>
       </w:r>
-      <w:proofErr w:type="gramStart"/>
-      <w:r>
-        <w:rPr>
-          <w:rFonts w:eastAsia="Times New Roman" w:cstheme="minorHAnsi"/>
-          <w:color w:val="242424"/>
-          <w:spacing w:val="-1"/>
-          <w:kern w:val="0"/>
-          <w:sz w:val="32"/>
-          <w:szCs w:val="32"/>
-          <w14:ligatures w14:val="none"/>
-        </w:rPr>
-        <w:t>type</w:t>
-      </w:r>
-      <w:proofErr w:type="gramEnd"/>
-    </w:p>
-    <w:p>
-      <w:pPr>
-        <w:shd w:val="clear" w:color="auto" w:fill="FFFFFF"/>
-        <w:spacing w:before="206" w:after="0" w:line="240" w:lineRule="auto"/>
-        <w:rPr>
-          <w:rFonts w:eastAsia="Times New Roman" w:cstheme="minorHAnsi"/>
-          <w:color w:val="242424"/>
-          <w:spacing w:val="-1"/>
-          <w:kern w:val="0"/>
-          <w:sz w:val="24"/>
-          <w:szCs w:val="24"/>
-          <w14:ligatures w14:val="none"/>
-        </w:rPr>
-      </w:pPr>
-      <w:r>
-        <w:rPr>
-          <w:rFonts w:eastAsia="Times New Roman" w:cstheme="minorHAnsi"/>
-          <w:color w:val="242424"/>
-          <w:spacing w:val="-1"/>
-          <w:kern w:val="0"/>
-          <w:sz w:val="24"/>
-          <w:szCs w:val="24"/>
-          <w14:ligatures w14:val="none"/>
-        </w:rPr>
-        <w:t>The class</w:t>
-      </w:r>
-      <w:r>
-        <w:rPr>
-          <w:rFonts w:eastAsia="Times New Roman" w:cstheme="minorHAnsi"/>
-          <w:color w:val="242424"/>
-          <w:spacing w:val="-1"/>
-          <w:kern w:val="0"/>
-          <w:sz w:val="24"/>
-          <w:szCs w:val="24"/>
-          <w14:ligatures w14:val="none"/>
-        </w:rPr>
-        <w:t xml:space="preserve"> which is instantiated only once</w:t>
-      </w:r>
-      <w:r>
-        <w:rPr>
-          <w:rFonts w:eastAsia="Times New Roman" w:cstheme="minorHAnsi"/>
-          <w:color w:val="242424"/>
-          <w:spacing w:val="-1"/>
-          <w:kern w:val="0"/>
-          <w:sz w:val="24"/>
-          <w:szCs w:val="24"/>
-          <w14:ligatures w14:val="none"/>
-        </w:rPr>
-        <w:t xml:space="preserve"> </w:t>
-      </w:r>
-      <w:r>
-        <w:rPr>
-          <w:rFonts w:eastAsia="Times New Roman" w:cstheme="minorHAnsi"/>
-          <w:color w:val="242424"/>
-          <w:spacing w:val="-1"/>
-          <w:kern w:val="0"/>
-          <w:sz w:val="24"/>
-          <w:szCs w:val="24"/>
-          <w14:ligatures w14:val="none"/>
-        </w:rPr>
-        <w:t xml:space="preserve">called </w:t>
-      </w:r>
-      <w:proofErr w:type="gramStart"/>
-      <w:r>
-        <w:rPr>
-          <w:rFonts w:eastAsia="Times New Roman" w:cstheme="minorHAnsi"/>
-          <w:color w:val="242424"/>
-          <w:spacing w:val="-1"/>
-          <w:kern w:val="0"/>
-          <w:sz w:val="24"/>
-          <w:szCs w:val="24"/>
-          <w14:ligatures w14:val="none"/>
-        </w:rPr>
-        <w:t>singleton</w:t>
-      </w:r>
-      <w:proofErr w:type="gramEnd"/>
+      <w:r>
+        <w:rPr>
+          <w:rFonts w:eastAsia="Times New Roman" w:cstheme="minorHAnsi"/>
+          <w:color w:val="242424"/>
+          <w:spacing w:val="-1"/>
+          <w:kern w:val="0"/>
+          <w:sz w:val="24"/>
+          <w:szCs w:val="24"/>
+          <w14:ligatures w14:val="none"/>
+        </w:rPr>
+        <w:t>called singleton</w:t>
+      </w:r>
     </w:p>
     <w:p>
       <w:pPr>
@@ -1762,22 +1266,8 @@
           <w:szCs w:val="24"/>
           <w14:ligatures w14:val="none"/>
         </w:rPr>
-        <w:t xml:space="preserve"> is </w:t>
-      </w:r>
-      <w:proofErr w:type="gramStart"/>
-      <w:r>
-        <w:rPr>
-          <w:rFonts w:eastAsia="Times New Roman" w:cstheme="minorHAnsi"/>
-          <w:color w:val="242424"/>
-          <w:spacing w:val="-1"/>
-          <w:kern w:val="0"/>
-          <w:sz w:val="24"/>
-          <w:szCs w:val="24"/>
-          <w14:ligatures w14:val="none"/>
-        </w:rPr>
-        <w:t>unique</w:t>
-      </w:r>
-      <w:proofErr w:type="gramEnd"/>
+        <w:t xml:space="preserve"> is unique</w:t>
+      </w:r>
     </w:p>
     <w:p>
       <w:pPr>
@@ -1873,7 +1363,6 @@
         </w:rPr>
         <w:t xml:space="preserve"> with </w:t>
       </w:r>
-      <w:proofErr w:type="spellStart"/>
       <w:r>
         <w:rPr>
           <w:rFonts w:eastAsia="Times New Roman" w:cstheme="minorHAnsi"/>
@@ -1888,7 +1377,6 @@
         </w:rPr>
         <w:t>AccessibleObject.setAccessible</w:t>
       </w:r>
-      <w:proofErr w:type="spellEnd"/>
       <w:r>
         <w:rPr>
           <w:rFonts w:eastAsia="Times New Roman" w:cstheme="minorHAnsi"/>
@@ -1935,22 +1423,8 @@
           <w:szCs w:val="24"/>
           <w14:ligatures w14:val="none"/>
         </w:rPr>
-        <w:t xml:space="preserve">constructor to make it throw an </w:t>
-      </w:r>
-      <w:proofErr w:type="gramStart"/>
-      <w:r>
-        <w:rPr>
-          <w:rFonts w:eastAsia="Times New Roman" w:cstheme="minorHAnsi"/>
-          <w:color w:val="242424"/>
-          <w:spacing w:val="-1"/>
-          <w:kern w:val="0"/>
-          <w:sz w:val="24"/>
-          <w:szCs w:val="24"/>
-          <w14:ligatures w14:val="none"/>
-        </w:rPr>
-        <w:t>exception</w:t>
-      </w:r>
-      <w:proofErr w:type="gramEnd"/>
+        <w:t>constructor to make it throw an exception</w:t>
+      </w:r>
     </w:p>
     <w:p>
       <w:pPr>
@@ -2005,45 +1479,19 @@
           <w:szCs w:val="24"/>
           <w14:ligatures w14:val="none"/>
         </w:rPr>
-        <w:t xml:space="preserve"> factory can be </w:t>
-      </w:r>
-      <w:proofErr w:type="gramStart"/>
-      <w:r>
-        <w:rPr>
-          <w:rFonts w:eastAsia="Times New Roman" w:cstheme="minorHAnsi"/>
-          <w:color w:val="242424"/>
-          <w:spacing w:val="-1"/>
-          <w:kern w:val="0"/>
-          <w:sz w:val="24"/>
-          <w:szCs w:val="24"/>
-          <w14:ligatures w14:val="none"/>
-        </w:rPr>
-        <w:t>generi</w:t>
-      </w:r>
-      <w:r>
-        <w:rPr>
-          <w:rFonts w:eastAsia="Times New Roman" w:cstheme="minorHAnsi"/>
-          <w:color w:val="242424"/>
-          <w:spacing w:val="-1"/>
-          <w:kern w:val="0"/>
-          <w:sz w:val="24"/>
-          <w:szCs w:val="24"/>
-          <w14:ligatures w14:val="none"/>
-        </w:rPr>
-        <w:t>c,</w:t>
-      </w:r>
-      <w:proofErr w:type="gramEnd"/>
-      <w:r>
-        <w:rPr>
-          <w:rFonts w:eastAsia="Times New Roman" w:cstheme="minorHAnsi"/>
-          <w:color w:val="242424"/>
-          <w:spacing w:val="-1"/>
-          <w:kern w:val="0"/>
-          <w:sz w:val="24"/>
-          <w:szCs w:val="24"/>
-          <w14:ligatures w14:val="none"/>
-        </w:rPr>
-        <w:t xml:space="preserve"> method reference can be used as a supplier</w:t>
+        <w:t xml:space="preserve"> factory can be generi</w:t>
+      </w:r>
+      <w:r>
+        <w:rPr>
+          <w:rFonts w:eastAsia="Times New Roman" w:cstheme="minorHAnsi"/>
+          <w:color w:val="242424"/>
+          <w:spacing w:val="-1"/>
+          <w:kern w:val="0"/>
+          <w:sz w:val="24"/>
+          <w:szCs w:val="24"/>
+          <w14:ligatures w14:val="none"/>
+        </w:rPr>
+        <w:t>c, method reference can be used as a supplier</w:t>
       </w:r>
     </w:p>
     <w:p>
@@ -2183,22 +1631,8 @@
           <w:szCs w:val="24"/>
           <w14:ligatures w14:val="none"/>
         </w:rPr>
-        <w:t xml:space="preserve">u </w:t>
-      </w:r>
-      <w:proofErr w:type="gramStart"/>
-      <w:r>
-        <w:rPr>
-          <w:rFonts w:eastAsia="Times New Roman" w:cstheme="minorHAnsi"/>
-          <w:color w:val="242424"/>
-          <w:spacing w:val="-1"/>
-          <w:kern w:val="0"/>
-          <w:sz w:val="24"/>
-          <w:szCs w:val="24"/>
-          <w14:ligatures w14:val="none"/>
-        </w:rPr>
-        <w:t>can’t</w:t>
-      </w:r>
-      <w:proofErr w:type="gramEnd"/>
+        <w:t>u can’t</w:t>
+      </w:r>
     </w:p>
     <w:p>
       <w:pPr>
@@ -2373,47 +1807,7 @@
           <w:szCs w:val="24"/>
           <w14:ligatures w14:val="none"/>
         </w:rPr>
-        <w:t xml:space="preserve">need to make all fields transient, and provide </w:t>
-      </w:r>
-      <w:proofErr w:type="spellStart"/>
-      <w:proofErr w:type="gramStart"/>
-      <w:r>
-        <w:rPr>
-          <w:rFonts w:eastAsia="Times New Roman" w:cstheme="minorHAnsi"/>
-          <w:color w:val="242424"/>
-          <w:spacing w:val="-1"/>
-          <w:kern w:val="0"/>
-          <w:sz w:val="24"/>
-          <w:szCs w:val="24"/>
-          <w14:ligatures w14:val="none"/>
-        </w:rPr>
-        <w:t>readResolve</w:t>
-      </w:r>
-      <w:proofErr w:type="spellEnd"/>
-      <w:r>
-        <w:rPr>
-          <w:rFonts w:eastAsia="Times New Roman" w:cstheme="minorHAnsi"/>
-          <w:color w:val="242424"/>
-          <w:spacing w:val="-1"/>
-          <w:kern w:val="0"/>
-          <w:sz w:val="24"/>
-          <w:szCs w:val="24"/>
-          <w14:ligatures w14:val="none"/>
-        </w:rPr>
-        <w:t>(</w:t>
-      </w:r>
-      <w:proofErr w:type="gramEnd"/>
-      <w:r>
-        <w:rPr>
-          <w:rFonts w:eastAsia="Times New Roman" w:cstheme="minorHAnsi"/>
-          <w:color w:val="242424"/>
-          <w:spacing w:val="-1"/>
-          <w:kern w:val="0"/>
-          <w:sz w:val="24"/>
-          <w:szCs w:val="24"/>
-          <w14:ligatures w14:val="none"/>
-        </w:rPr>
-        <w:t>)</w:t>
+        <w:t>need to make all fields transient, and provide readResolve()</w:t>
       </w:r>
       <w:r>
         <w:rPr>
@@ -2476,6 +1870,7 @@
           <w:kern w:val="0"/>
           <w:sz w:val="24"/>
           <w:szCs w:val="24"/>
+          <w:u w:val="single"/>
           <w14:ligatures w14:val="none"/>
         </w:rPr>
       </w:pPr>
@@ -2491,7 +1886,50 @@
         </w:rPr>
         <w:t xml:space="preserve">Ways how it can be broken can be found here. </w:t>
       </w:r>
-      <w:r>
+      <w:hyperlink r:id="rId5" w:history="1">
+        <w:r>
+          <w:rPr>
+            <w:rStyle w:val="Hyperlink"/>
+            <w:rFonts w:eastAsia="Times New Roman" w:cstheme="minorHAnsi"/>
+            <w:spacing w:val="-1"/>
+            <w:kern w:val="0"/>
+            <w:sz w:val="24"/>
+            <w:szCs w:val="24"/>
+            <w14:ligatures w14:val="none"/>
+          </w:rPr>
+          <w:t>https://www.geeksforgeeks.org/prevent-singleton-pattern-reflection-serialization-cloni</w:t>
+        </w:r>
+        <w:r>
+          <w:rPr>
+            <w:rStyle w:val="Hyperlink"/>
+            <w:rFonts w:eastAsia="Times New Roman" w:cstheme="minorHAnsi"/>
+            <w:spacing w:val="-1"/>
+            <w:kern w:val="0"/>
+            <w:sz w:val="24"/>
+            <w:szCs w:val="24"/>
+            <w14:ligatures w14:val="none"/>
+          </w:rPr>
+          <w:t>n</w:t>
+        </w:r>
+        <w:r>
+          <w:rPr>
+            <w:rStyle w:val="Hyperlink"/>
+            <w:rFonts w:eastAsia="Times New Roman" w:cstheme="minorHAnsi"/>
+            <w:spacing w:val="-1"/>
+            <w:kern w:val="0"/>
+            <w:sz w:val="24"/>
+            <w:szCs w:val="24"/>
+            <w14:ligatures w14:val="none"/>
+          </w:rPr>
+          <w:t>g/</w:t>
+        </w:r>
+      </w:hyperlink>
+    </w:p>
+    <w:p>
+      <w:pPr>
+        <w:shd w:val="clear" w:color="auto" w:fill="FFFFFF"/>
+        <w:spacing w:before="206" w:after="0" w:line="240" w:lineRule="auto"/>
+        <w:jc w:val="both"/>
         <w:rPr>
           <w:rFonts w:eastAsia="Times New Roman" w:cstheme="minorHAnsi"/>
           <w:color w:val="242424"/>
@@ -2502,8 +1940,260 @@
           <w:u w:val="single"/>
           <w14:ligatures w14:val="none"/>
         </w:rPr>
-        <w:t>https://www.geeksforgeeks.org/prevent-singleton-pattern-reflection-serialization-cloning/</w:t>
-      </w:r>
+      </w:pPr>
+    </w:p>
+    <w:p>
+      <w:pPr>
+        <w:shd w:val="clear" w:color="auto" w:fill="FFFFFF"/>
+        <w:spacing w:before="206" w:after="0" w:line="240" w:lineRule="auto"/>
+        <w:jc w:val="both"/>
+        <w:rPr>
+          <w:rFonts w:eastAsia="Times New Roman" w:cstheme="minorHAnsi"/>
+          <w:b/>
+          <w:bCs/>
+          <w:color w:val="242424"/>
+          <w:spacing w:val="-1"/>
+          <w:kern w:val="0"/>
+          <w:sz w:val="24"/>
+          <w:szCs w:val="24"/>
+          <w:u w:val="single"/>
+          <w14:ligatures w14:val="none"/>
+        </w:rPr>
+      </w:pPr>
+      <w:r>
+        <w:rPr>
+          <w:rFonts w:eastAsia="Times New Roman" w:cstheme="minorHAnsi"/>
+          <w:b/>
+          <w:bCs/>
+          <w:color w:val="242424"/>
+          <w:spacing w:val="-1"/>
+          <w:kern w:val="0"/>
+          <w:sz w:val="24"/>
+          <w:szCs w:val="24"/>
+          <w:u w:val="single"/>
+          <w14:ligatures w14:val="none"/>
+        </w:rPr>
+        <w:t xml:space="preserve">Breaking the singleton pattern in the application can cause DoS of a system, Unauthorized access, inconsistent logging, etc.  </w:t>
+      </w:r>
+    </w:p>
+    <w:p>
+      <w:pPr>
+        <w:shd w:val="clear" w:color="auto" w:fill="FFFFFF"/>
+        <w:spacing w:before="206" w:after="0" w:line="240" w:lineRule="auto"/>
+        <w:jc w:val="both"/>
+        <w:rPr>
+          <w:rFonts w:eastAsia="Times New Roman" w:cstheme="minorHAnsi"/>
+          <w:b/>
+          <w:bCs/>
+          <w:color w:val="242424"/>
+          <w:spacing w:val="-1"/>
+          <w:kern w:val="0"/>
+          <w:sz w:val="24"/>
+          <w:szCs w:val="24"/>
+          <w:u w:val="single"/>
+          <w14:ligatures w14:val="none"/>
+        </w:rPr>
+      </w:pPr>
+    </w:p>
+    <w:p>
+      <w:pPr>
+        <w:shd w:val="clear" w:color="auto" w:fill="FFFFFF"/>
+        <w:spacing w:before="206" w:after="0" w:line="240" w:lineRule="auto"/>
+        <w:jc w:val="both"/>
+        <w:rPr>
+          <w:sz w:val="32"/>
+          <w:szCs w:val="32"/>
+        </w:rPr>
+      </w:pPr>
+      <w:r>
+        <w:rPr>
+          <w:sz w:val="32"/>
+          <w:szCs w:val="32"/>
+        </w:rPr>
+        <w:t>ITEM 4: ENFORCE NONINSTANTIABILITY WITH A PRIVATE CONSTRUCTOR</w:t>
+      </w:r>
+    </w:p>
+    <w:p>
+      <w:pPr>
+        <w:shd w:val="clear" w:color="auto" w:fill="FFFFFF"/>
+        <w:spacing w:before="206" w:after="0" w:line="240" w:lineRule="auto"/>
+        <w:jc w:val="both"/>
+        <w:rPr>
+          <w:sz w:val="32"/>
+          <w:szCs w:val="32"/>
+        </w:rPr>
+      </w:pPr>
+    </w:p>
+    <w:p>
+      <w:pPr>
+        <w:shd w:val="clear" w:color="auto" w:fill="FFFFFF"/>
+        <w:spacing w:before="206" w:after="0" w:line="240" w:lineRule="auto"/>
+        <w:jc w:val="both"/>
+        <w:rPr>
+          <w:sz w:val="24"/>
+          <w:szCs w:val="24"/>
+        </w:rPr>
+      </w:pPr>
+      <w:r>
+        <w:rPr>
+          <w:sz w:val="24"/>
+          <w:szCs w:val="24"/>
+        </w:rPr>
+        <w:t>By making a class abstract, we can not guarantee that a constructor will be created.</w:t>
+      </w:r>
+    </w:p>
+    <w:p>
+      <w:pPr>
+        <w:shd w:val="clear" w:color="auto" w:fill="FFFFFF"/>
+        <w:spacing w:before="206" w:after="0" w:line="240" w:lineRule="auto"/>
+        <w:jc w:val="both"/>
+        <w:rPr>
+          <w:sz w:val="24"/>
+          <w:szCs w:val="24"/>
+        </w:rPr>
+      </w:pPr>
+      <w:r>
+        <w:rPr>
+          <w:sz w:val="24"/>
+          <w:szCs w:val="24"/>
+        </w:rPr>
+        <w:t>s</w:t>
+      </w:r>
+      <w:r>
+        <w:rPr>
+          <w:sz w:val="24"/>
+          <w:szCs w:val="24"/>
+        </w:rPr>
+        <w:t>o a class can be made noninstantiable by including a private constructor:</w:t>
+      </w:r>
+    </w:p>
+    <w:p>
+      <w:pPr>
+        <w:shd w:val="clear" w:color="auto" w:fill="FFFFFF"/>
+        <w:spacing w:before="206" w:after="0" w:line="240" w:lineRule="auto"/>
+        <w:jc w:val="both"/>
+      </w:pPr>
+      <w:r>
+        <w:t>// Noninstantiable utility class public class UtilityClass { // Suppress default constructor for noninstantiability private UtilityClass() { throw new AssertionError(); } ... // Remainder omitted }</w:t>
+      </w:r>
+    </w:p>
+    <w:p>
+      <w:pPr>
+        <w:shd w:val="clear" w:color="auto" w:fill="FFFFFF"/>
+        <w:spacing w:before="206" w:after="0" w:line="240" w:lineRule="auto"/>
+        <w:jc w:val="both"/>
+        <w:rPr>
+          <w:sz w:val="24"/>
+          <w:szCs w:val="24"/>
+        </w:rPr>
+      </w:pPr>
+      <w:r>
+        <w:rPr>
+          <w:sz w:val="24"/>
+          <w:szCs w:val="24"/>
+        </w:rPr>
+        <w:t>utility classes were not designed to be instantiated</w:t>
+      </w:r>
+      <w:r>
+        <w:rPr>
+          <w:sz w:val="24"/>
+          <w:szCs w:val="24"/>
+        </w:rPr>
+        <w:t>, as they have static fields and methods</w:t>
+      </w:r>
+    </w:p>
+    <w:p>
+      <w:pPr>
+        <w:shd w:val="clear" w:color="auto" w:fill="FFFFFF"/>
+        <w:spacing w:before="206" w:after="0" w:line="240" w:lineRule="auto"/>
+        <w:jc w:val="both"/>
+        <w:rPr>
+          <w:i/>
+          <w:sz w:val="24"/>
+          <w:szCs w:val="24"/>
+        </w:rPr>
+      </w:pPr>
+      <w:r>
+        <w:rPr>
+          <w:i/>
+          <w:sz w:val="24"/>
+          <w:szCs w:val="24"/>
+        </w:rPr>
+        <w:t>like Arrays</w:t>
+      </w:r>
+      <w:r>
+        <w:rPr>
+          <w:i/>
+          <w:sz w:val="24"/>
+          <w:szCs w:val="24"/>
+        </w:rPr>
+        <w:t>, and Collections classes which have private constructors.</w:t>
+      </w:r>
+    </w:p>
+    <w:p>
+      <w:pPr>
+        <w:shd w:val="clear" w:color="auto" w:fill="FFFFFF"/>
+        <w:spacing w:before="206" w:after="0" w:line="240" w:lineRule="auto"/>
+        <w:jc w:val="both"/>
+        <w:rPr>
+          <w:sz w:val="24"/>
+          <w:szCs w:val="24"/>
+        </w:rPr>
+      </w:pPr>
+      <w:r>
+        <w:rPr>
+          <w:sz w:val="24"/>
+          <w:szCs w:val="24"/>
+        </w:rPr>
+        <w:t>As a side effect, this idiom also prevents the class from being subclassed.</w:t>
+      </w:r>
+    </w:p>
+    <w:p>
+      <w:pPr>
+        <w:shd w:val="clear" w:color="auto" w:fill="FFFFFF"/>
+        <w:spacing w:before="206" w:after="0" w:line="240" w:lineRule="auto"/>
+        <w:jc w:val="both"/>
+        <w:rPr>
+          <w:sz w:val="24"/>
+          <w:szCs w:val="24"/>
+        </w:rPr>
+      </w:pPr>
+    </w:p>
+    <w:p>
+      <w:pPr>
+        <w:shd w:val="clear" w:color="auto" w:fill="FFFFFF"/>
+        <w:spacing w:before="206" w:after="0" w:line="240" w:lineRule="auto"/>
+        <w:jc w:val="both"/>
+        <w:rPr>
+          <w:sz w:val="32"/>
+          <w:szCs w:val="32"/>
+        </w:rPr>
+      </w:pPr>
+      <w:r>
+        <w:rPr>
+          <w:sz w:val="32"/>
+          <w:szCs w:val="32"/>
+        </w:rPr>
+        <w:t>ITEM 5: PREFER DEPENDENCY INJECTION TO HARDWIRING RESOURCES</w:t>
+      </w:r>
+    </w:p>
+    <w:p>
+      <w:pPr>
+        <w:shd w:val="clear" w:color="auto" w:fill="FFFFFF"/>
+        <w:spacing w:before="206" w:after="0" w:line="240" w:lineRule="auto"/>
+        <w:jc w:val="both"/>
+        <w:rPr>
+          <w:rFonts w:eastAsia="Times New Roman" w:cstheme="minorHAnsi"/>
+          <w:b/>
+          <w:bCs/>
+          <w:color w:val="242424"/>
+          <w:spacing w:val="-1"/>
+          <w:kern w:val="0"/>
+          <w:sz w:val="44"/>
+          <w:szCs w:val="44"/>
+          <w14:ligatures w14:val="none"/>
+        </w:rPr>
+      </w:pPr>
     </w:p>
     <w:p>
       <w:pPr>
@@ -2513,6 +2203,13 @@
           <w:szCs w:val="24"/>
         </w:rPr>
       </w:pPr>
+      <w:r>
+        <w:rPr>
+          <w:sz w:val="24"/>
+          <w:szCs w:val="24"/>
+        </w:rPr>
+        <w:t xml:space="preserve"> </w:t>
+      </w:r>
     </w:p>
     <w:sectPr>
       <w:pgSz w:w="12240" w:h="15840"/>
@@ -3488,6 +3185,41 @@
       <w:szCs w:val="24"/>
     </w:rPr>
   </w:style>
+  <w:style w:type="character" w:styleId="Hyperlink">
+    <w:name w:val="Hyperlink"/>
+    <w:basedOn w:val="DefaultParagraphFont"/>
+    <w:uiPriority w:val="99"/>
+    <w:unhideWhenUsed/>
+    <w:rsid w:val="00F11AC3"/>
+    <w:rPr>
+      <w:color w:val="0563C1" w:themeColor="hyperlink"/>
+      <w:u w:val="single"/>
+    </w:rPr>
+  </w:style>
+  <w:style w:type="character" w:styleId="UnresolvedMention">
+    <w:name w:val="Unresolved Mention"/>
+    <w:basedOn w:val="DefaultParagraphFont"/>
+    <w:uiPriority w:val="99"/>
+    <w:semiHidden/>
+    <w:unhideWhenUsed/>
+    <w:rsid w:val="00F11AC3"/>
+    <w:rPr>
+      <w:color w:val="605E5C"/>
+      <w:shd w:val="clear" w:color="auto" w:fill="E1DFDD"/>
+    </w:rPr>
+  </w:style>
+  <w:style w:type="character" w:styleId="FollowedHyperlink">
+    <w:name w:val="FollowedHyperlink"/>
+    <w:basedOn w:val="DefaultParagraphFont"/>
+    <w:uiPriority w:val="99"/>
+    <w:semiHidden/>
+    <w:unhideWhenUsed/>
+    <w:rsid w:val="00171015"/>
+    <w:rPr>
+      <w:color w:val="954F72" w:themeColor="followedHyperlink"/>
+      <w:u w:val="single"/>
+    </w:rPr>
+  </w:style>
 </w:styles>
 </file>
 

</xml_diff>